<commit_message>
OK, zrobiłem co mogłem z wnioskami tak jak je rozumiem.
</commit_message>
<xml_diff>
--- a/Cw2Rezonans/Sprawozdanie.docx
+++ b/Cw2Rezonans/Sprawozdanie.docx
@@ -1237,6 +1237,7 @@
           <w:szCs w:val="24"/>
         </w:rPr>
       </w:pPr>
+      <w:proofErr w:type="gramStart"/>
       <w:r>
         <w:rPr>
           <w:rFonts w:asciiTheme="majorHAnsi" w:hAnsiTheme="majorHAnsi" w:cs="Times New Roman"/>
@@ -1345,14 +1346,23 @@
           <w:sz w:val="24"/>
           <w:szCs w:val="24"/>
         </w:rPr>
-        <w:t xml:space="preserve"> – transmitancja napięciowa.</w:t>
-      </w:r>
+        <w:t xml:space="preserve"> – transmitancja</w:t>
+      </w:r>
+      <w:proofErr w:type="gramEnd"/>
       <w:r>
         <w:rPr>
           <w:rFonts w:asciiTheme="majorHAnsi" w:eastAsiaTheme="minorEastAsia" w:hAnsiTheme="majorHAnsi" w:cs="Times New Roman"/>
           <w:sz w:val="24"/>
           <w:szCs w:val="24"/>
         </w:rPr>
+        <w:t xml:space="preserve"> napięciowa.</w:t>
+      </w:r>
+      <w:r>
+        <w:rPr>
+          <w:rFonts w:asciiTheme="majorHAnsi" w:eastAsiaTheme="minorEastAsia" w:hAnsiTheme="majorHAnsi" w:cs="Times New Roman"/>
+          <w:sz w:val="24"/>
+          <w:szCs w:val="24"/>
+        </w:rPr>
         <w:t xml:space="preserve"> </w:t>
       </w:r>
     </w:p>
@@ -1385,8 +1395,16 @@
         <w:rPr>
           <w:rFonts w:asciiTheme="majorHAnsi" w:hAnsiTheme="majorHAnsi" w:cs="Times New Roman"/>
         </w:rPr>
-        <w:t xml:space="preserve"> ze wzoru :</w:t>
-      </w:r>
+        <w:t xml:space="preserve"> ze </w:t>
+      </w:r>
+      <w:proofErr w:type="gramStart"/>
+      <w:r>
+        <w:rPr>
+          <w:rFonts w:asciiTheme="majorHAnsi" w:hAnsiTheme="majorHAnsi" w:cs="Times New Roman"/>
+        </w:rPr>
+        <w:t>wzoru :</w:t>
+      </w:r>
+      <w:proofErr w:type="gramEnd"/>
     </w:p>
     <w:p>
       <w:pPr>
@@ -1730,7 +1748,14 @@
         <w:rPr>
           <w:rFonts w:asciiTheme="majorHAnsi" w:hAnsiTheme="majorHAnsi" w:cs="Times New Roman"/>
         </w:rPr>
-        <w:t xml:space="preserve">ć rezonansową </w:t>
+        <w:t xml:space="preserve">ć </w:t>
+      </w:r>
+      <w:proofErr w:type="gramStart"/>
+      <w:r>
+        <w:rPr>
+          <w:rFonts w:asciiTheme="majorHAnsi" w:hAnsiTheme="majorHAnsi" w:cs="Times New Roman"/>
+        </w:rPr>
+        <w:t xml:space="preserve">rezonansową </w:t>
       </w:r>
       <m:oMath>
         <m:sSub>
@@ -1770,7 +1795,14 @@
         <w:rPr>
           <w:rFonts w:asciiTheme="majorHAnsi" w:eastAsiaTheme="minorEastAsia" w:hAnsiTheme="majorHAnsi" w:cs="Times New Roman"/>
         </w:rPr>
-        <w:t xml:space="preserve"> jako częstotliwość, przy której wzmocnienie układu osiąga maksimum</w:t>
+        <w:t xml:space="preserve"> jako</w:t>
+      </w:r>
+      <w:proofErr w:type="gramEnd"/>
+      <w:r>
+        <w:rPr>
+          <w:rFonts w:asciiTheme="majorHAnsi" w:eastAsiaTheme="minorEastAsia" w:hAnsiTheme="majorHAnsi" w:cs="Times New Roman"/>
+        </w:rPr>
+        <w:t xml:space="preserve"> częstotliwość, przy której wzmocnienie układu osiąga maksimum</w:t>
       </w:r>
       <w:r>
         <w:rPr>
@@ -1882,7 +1914,21 @@
         <w:rPr>
           <w:rFonts w:asciiTheme="majorHAnsi" w:eastAsiaTheme="minorEastAsia" w:hAnsiTheme="majorHAnsi" w:cs="Times New Roman"/>
         </w:rPr>
-        <w:t xml:space="preserve"> NI MultiSIM.</w:t>
+        <w:t xml:space="preserve"> NI </w:t>
+      </w:r>
+      <w:proofErr w:type="spellStart"/>
+      <w:r>
+        <w:rPr>
+          <w:rFonts w:asciiTheme="majorHAnsi" w:eastAsiaTheme="minorEastAsia" w:hAnsiTheme="majorHAnsi" w:cs="Times New Roman"/>
+        </w:rPr>
+        <w:t>MultiSIM</w:t>
+      </w:r>
+      <w:proofErr w:type="spellEnd"/>
+      <w:r>
+        <w:rPr>
+          <w:rFonts w:asciiTheme="majorHAnsi" w:eastAsiaTheme="minorEastAsia" w:hAnsiTheme="majorHAnsi" w:cs="Times New Roman"/>
+        </w:rPr>
+        <w:t>.</w:t>
       </w:r>
     </w:p>
     <w:p>
@@ -1896,7 +1942,21 @@
         <w:rPr>
           <w:rFonts w:asciiTheme="majorHAnsi" w:eastAsiaTheme="minorEastAsia" w:hAnsiTheme="majorHAnsi" w:cs="Times New Roman"/>
         </w:rPr>
-        <w:t>Dobroć układu obliczono w każdym dopasowując do danych doświadczalnych krzywą lorentzowską:</w:t>
+        <w:t xml:space="preserve">Dobroć układu obliczono w każdym dopasowując do danych doświadczalnych krzywą </w:t>
+      </w:r>
+      <w:proofErr w:type="spellStart"/>
+      <w:r>
+        <w:rPr>
+          <w:rFonts w:asciiTheme="majorHAnsi" w:eastAsiaTheme="minorEastAsia" w:hAnsiTheme="majorHAnsi" w:cs="Times New Roman"/>
+        </w:rPr>
+        <w:t>lorentzowską</w:t>
+      </w:r>
+      <w:proofErr w:type="spellEnd"/>
+      <w:r>
+        <w:rPr>
+          <w:rFonts w:asciiTheme="majorHAnsi" w:eastAsiaTheme="minorEastAsia" w:hAnsiTheme="majorHAnsi" w:cs="Times New Roman"/>
+        </w:rPr>
+        <w:t>:</w:t>
       </w:r>
     </w:p>
     <w:p>
@@ -2089,11 +2149,19 @@
           <w:rFonts w:asciiTheme="majorHAnsi" w:eastAsiaTheme="minorEastAsia" w:hAnsiTheme="majorHAnsi" w:cs="Times New Roman"/>
         </w:rPr>
       </w:pPr>
-      <w:r>
-        <w:rPr>
-          <w:rFonts w:asciiTheme="majorHAnsi" w:eastAsiaTheme="minorEastAsia" w:hAnsiTheme="majorHAnsi" w:cs="Times New Roman"/>
-        </w:rPr>
-        <w:t>gdzie: f</w:t>
+      <w:proofErr w:type="gramStart"/>
+      <w:r>
+        <w:rPr>
+          <w:rFonts w:asciiTheme="majorHAnsi" w:eastAsiaTheme="minorEastAsia" w:hAnsiTheme="majorHAnsi" w:cs="Times New Roman"/>
+        </w:rPr>
+        <w:t>gdzie</w:t>
+      </w:r>
+      <w:proofErr w:type="gramEnd"/>
+      <w:r>
+        <w:rPr>
+          <w:rFonts w:asciiTheme="majorHAnsi" w:eastAsiaTheme="minorEastAsia" w:hAnsiTheme="majorHAnsi" w:cs="Times New Roman"/>
+        </w:rPr>
+        <w:t>: f</w:t>
       </w:r>
       <w:r>
         <w:rPr>
@@ -2119,7 +2187,14 @@
         <w:rPr>
           <w:rFonts w:asciiTheme="majorHAnsi" w:eastAsiaTheme="minorEastAsia" w:hAnsiTheme="majorHAnsi" w:cs="Times New Roman"/>
         </w:rPr>
-        <w:t xml:space="preserve">ść rezonansowa, Q-dobroć układu, A – amplituda. Przyjęto </w:t>
+        <w:t xml:space="preserve">ść rezonansowa, Q-dobroć układu, A – amplituda. </w:t>
+      </w:r>
+      <w:proofErr w:type="gramStart"/>
+      <w:r>
+        <w:rPr>
+          <w:rFonts w:asciiTheme="majorHAnsi" w:eastAsiaTheme="minorEastAsia" w:hAnsiTheme="majorHAnsi" w:cs="Times New Roman"/>
+        </w:rPr>
+        <w:t xml:space="preserve">Przyjęto </w:t>
       </w:r>
       <m:oMath>
         <m:sSub>
@@ -2159,7 +2234,78 @@
         <w:rPr>
           <w:rFonts w:asciiTheme="majorHAnsi" w:eastAsiaTheme="minorEastAsia" w:hAnsiTheme="majorHAnsi" w:cs="Times New Roman"/>
         </w:rPr>
-        <w:t xml:space="preserve"> jako znany parametr, zaś Q oraz A przyjęto jako stopnie swobody dopasowania. Fitowanie przeprowadzono przy użyciu funkcji curve_fit biblioteki scipy.optimize w Pythonie. Dopasowane krz</w:t>
+        <w:t xml:space="preserve"> jako</w:t>
+      </w:r>
+      <w:proofErr w:type="gramEnd"/>
+      <w:r>
+        <w:rPr>
+          <w:rFonts w:asciiTheme="majorHAnsi" w:eastAsiaTheme="minorEastAsia" w:hAnsiTheme="majorHAnsi" w:cs="Times New Roman"/>
+        </w:rPr>
+        <w:t xml:space="preserve"> znany parametr, z</w:t>
+      </w:r>
+      <w:proofErr w:type="spellStart"/>
+      <w:r>
+        <w:rPr>
+          <w:rFonts w:asciiTheme="majorHAnsi" w:eastAsiaTheme="minorEastAsia" w:hAnsiTheme="majorHAnsi" w:cs="Times New Roman"/>
+        </w:rPr>
+        <w:t>aś</w:t>
+      </w:r>
+      <w:proofErr w:type="spellEnd"/>
+      <w:r>
+        <w:rPr>
+          <w:rFonts w:asciiTheme="majorHAnsi" w:eastAsiaTheme="minorEastAsia" w:hAnsiTheme="majorHAnsi" w:cs="Times New Roman"/>
+        </w:rPr>
+        <w:t xml:space="preserve"> Q oraz A przyjęto jako stopnie swobody dopasowania. </w:t>
+      </w:r>
+      <w:proofErr w:type="spellStart"/>
+      <w:r>
+        <w:rPr>
+          <w:rFonts w:asciiTheme="majorHAnsi" w:eastAsiaTheme="minorEastAsia" w:hAnsiTheme="majorHAnsi" w:cs="Times New Roman"/>
+        </w:rPr>
+        <w:t>Fitowanie</w:t>
+      </w:r>
+      <w:proofErr w:type="spellEnd"/>
+      <w:r>
+        <w:rPr>
+          <w:rFonts w:asciiTheme="majorHAnsi" w:eastAsiaTheme="minorEastAsia" w:hAnsiTheme="majorHAnsi" w:cs="Times New Roman"/>
+        </w:rPr>
+        <w:t xml:space="preserve"> przeprowadzono przy użyciu funkcji curve_fit biblioteki </w:t>
+      </w:r>
+      <w:proofErr w:type="spellStart"/>
+      <w:r>
+        <w:rPr>
+          <w:rFonts w:asciiTheme="majorHAnsi" w:eastAsiaTheme="minorEastAsia" w:hAnsiTheme="majorHAnsi" w:cs="Times New Roman"/>
+        </w:rPr>
+        <w:t>scipy.</w:t>
+      </w:r>
+      <w:proofErr w:type="gramStart"/>
+      <w:r>
+        <w:rPr>
+          <w:rFonts w:asciiTheme="majorHAnsi" w:eastAsiaTheme="minorEastAsia" w:hAnsiTheme="majorHAnsi" w:cs="Times New Roman"/>
+        </w:rPr>
+        <w:t>optimize</w:t>
+      </w:r>
+      <w:proofErr w:type="spellEnd"/>
+      <w:proofErr w:type="gramEnd"/>
+      <w:r>
+        <w:rPr>
+          <w:rFonts w:asciiTheme="majorHAnsi" w:eastAsiaTheme="minorEastAsia" w:hAnsiTheme="majorHAnsi" w:cs="Times New Roman"/>
+        </w:rPr>
+        <w:t xml:space="preserve"> w </w:t>
+      </w:r>
+      <w:proofErr w:type="spellStart"/>
+      <w:r>
+        <w:rPr>
+          <w:rFonts w:asciiTheme="majorHAnsi" w:eastAsiaTheme="minorEastAsia" w:hAnsiTheme="majorHAnsi" w:cs="Times New Roman"/>
+        </w:rPr>
+        <w:t>Pythonie</w:t>
+      </w:r>
+      <w:proofErr w:type="spellEnd"/>
+      <w:r>
+        <w:rPr>
+          <w:rFonts w:asciiTheme="majorHAnsi" w:eastAsiaTheme="minorEastAsia" w:hAnsiTheme="majorHAnsi" w:cs="Times New Roman"/>
+        </w:rPr>
+        <w:t>. Dopasowane krz</w:t>
       </w:r>
       <w:r>
         <w:rPr>
@@ -2819,8 +2965,16 @@
         <w:rPr>
           <w:rFonts w:asciiTheme="majorHAnsi" w:eastAsiaTheme="minorEastAsia" w:hAnsiTheme="majorHAnsi" w:cs="Times New Roman"/>
         </w:rPr>
-        <w:t>=6,2 nF</w:t>
-      </w:r>
+        <w:t xml:space="preserve">=6,2 </w:t>
+      </w:r>
+      <w:proofErr w:type="spellStart"/>
+      <w:r>
+        <w:rPr>
+          <w:rFonts w:asciiTheme="majorHAnsi" w:eastAsiaTheme="minorEastAsia" w:hAnsiTheme="majorHAnsi" w:cs="Times New Roman"/>
+        </w:rPr>
+        <w:t>nF</w:t>
+      </w:r>
+      <w:proofErr w:type="spellEnd"/>
       <w:r>
         <w:rPr>
           <w:rFonts w:asciiTheme="majorHAnsi" w:eastAsiaTheme="minorEastAsia" w:hAnsiTheme="majorHAnsi" w:cs="Times New Roman"/>
@@ -2852,6 +3006,8 @@
           <w:rFonts w:asciiTheme="majorHAnsi" w:eastAsiaTheme="minorEastAsia" w:hAnsiTheme="majorHAnsi" w:cs="Times New Roman"/>
         </w:rPr>
       </w:pPr>
+      <w:proofErr w:type="spellStart"/>
+      <w:proofErr w:type="gramStart"/>
       <w:r>
         <w:rPr>
           <w:rFonts w:asciiTheme="majorHAnsi" w:eastAsiaTheme="minorEastAsia" w:hAnsiTheme="majorHAnsi" w:cs="Times New Roman"/>
@@ -2865,6 +3021,8 @@
         </w:rPr>
         <w:t>L</w:t>
       </w:r>
+      <w:proofErr w:type="spellEnd"/>
+      <w:proofErr w:type="gramEnd"/>
       <w:r>
         <w:rPr>
           <w:rFonts w:asciiTheme="majorHAnsi" w:eastAsiaTheme="minorEastAsia" w:hAnsiTheme="majorHAnsi" w:cs="Times New Roman"/>
@@ -3713,7 +3871,14 @@
         <w:rPr>
           <w:rFonts w:asciiTheme="majorHAnsi" w:eastAsiaTheme="minorEastAsia" w:hAnsiTheme="majorHAnsi" w:cs="Times New Roman"/>
         </w:rPr>
-        <w:t>=10kΩ</w:t>
+        <w:t>=10</w:t>
+      </w:r>
+      <w:proofErr w:type="gramStart"/>
+      <w:r>
+        <w:rPr>
+          <w:rFonts w:asciiTheme="majorHAnsi" w:eastAsiaTheme="minorEastAsia" w:hAnsiTheme="majorHAnsi" w:cs="Times New Roman"/>
+        </w:rPr>
+        <w:t>kΩ</w:t>
       </w:r>
       <w:r>
         <w:rPr>
@@ -3725,7 +3890,14 @@
         <w:rPr>
           <w:rFonts w:asciiTheme="majorHAnsi" w:eastAsiaTheme="minorEastAsia" w:hAnsiTheme="majorHAnsi" w:cs="Times New Roman"/>
         </w:rPr>
-        <w:t>wykreślono zależność modułu napięcia wyjściowego |U</w:t>
+        <w:t>wykreślono</w:t>
+      </w:r>
+      <w:proofErr w:type="gramEnd"/>
+      <w:r>
+        <w:rPr>
+          <w:rFonts w:asciiTheme="majorHAnsi" w:eastAsiaTheme="minorEastAsia" w:hAnsiTheme="majorHAnsi" w:cs="Times New Roman"/>
+        </w:rPr>
+        <w:t xml:space="preserve"> zależność modułu napięcia wyjściowego |U</w:t>
       </w:r>
       <w:r>
         <w:rPr>
@@ -4376,7 +4548,14 @@
         <w:rPr>
           <w:rFonts w:asciiTheme="majorHAnsi" w:eastAsiaTheme="minorEastAsia" w:hAnsiTheme="majorHAnsi" w:cs="Times New Roman"/>
         </w:rPr>
-        <w:t xml:space="preserve"> odczytano z analizatora Bodego z dołączonym </w:t>
+        <w:t xml:space="preserve"> odczytano z analizatora Bodego z </w:t>
+      </w:r>
+      <w:proofErr w:type="gramStart"/>
+      <w:r>
+        <w:rPr>
+          <w:rFonts w:asciiTheme="majorHAnsi" w:eastAsiaTheme="minorEastAsia" w:hAnsiTheme="majorHAnsi" w:cs="Times New Roman"/>
+        </w:rPr>
+        <w:t xml:space="preserve">dołączonym </w:t>
       </w:r>
       <m:oMath>
         <m:sSub>
@@ -4410,7 +4589,14 @@
         <w:rPr>
           <w:rFonts w:asciiTheme="majorHAnsi" w:eastAsiaTheme="minorEastAsia" w:hAnsiTheme="majorHAnsi" w:cs="Times New Roman"/>
         </w:rPr>
-        <w:t xml:space="preserve"> jako </w:t>
+        <w:t xml:space="preserve"> jako</w:t>
+      </w:r>
+      <w:proofErr w:type="gramEnd"/>
+      <w:r>
+        <w:rPr>
+          <w:rFonts w:asciiTheme="majorHAnsi" w:eastAsiaTheme="minorEastAsia" w:hAnsiTheme="majorHAnsi" w:cs="Times New Roman"/>
+        </w:rPr>
+        <w:t xml:space="preserve"> </w:t>
       </w:r>
       <m:oMath>
         <m:r>
@@ -4444,7 +4630,21 @@
         <w:rPr>
           <w:rFonts w:asciiTheme="majorHAnsi" w:eastAsiaTheme="minorEastAsia" w:hAnsiTheme="majorHAnsi" w:cs="Times New Roman"/>
         </w:rPr>
-        <w:t xml:space="preserve"> – prawie dokładnie </w:t>
+        <w:t xml:space="preserve"> – </w:t>
+      </w:r>
+      <w:proofErr w:type="gramStart"/>
+      <w:r>
+        <w:rPr>
+          <w:rFonts w:asciiTheme="majorHAnsi" w:eastAsiaTheme="minorEastAsia" w:hAnsiTheme="majorHAnsi" w:cs="Times New Roman"/>
+        </w:rPr>
+        <w:t>prawie</w:t>
+      </w:r>
+      <w:proofErr w:type="gramEnd"/>
+      <w:r>
+        <w:rPr>
+          <w:rFonts w:asciiTheme="majorHAnsi" w:eastAsiaTheme="minorEastAsia" w:hAnsiTheme="majorHAnsi" w:cs="Times New Roman"/>
+        </w:rPr>
+        <w:t xml:space="preserve"> dokładnie </w:t>
       </w:r>
       <m:oMath>
         <m:f>
@@ -4492,7 +4692,21 @@
         <w:rPr>
           <w:rFonts w:asciiTheme="majorHAnsi" w:eastAsiaTheme="minorEastAsia" w:hAnsiTheme="majorHAnsi" w:cs="Times New Roman"/>
         </w:rPr>
-        <w:t xml:space="preserve">. Istotnie, obliczone </w:t>
+        <w:t>. Is</w:t>
+      </w:r>
+      <w:proofErr w:type="spellStart"/>
+      <w:r>
+        <w:rPr>
+          <w:rFonts w:asciiTheme="majorHAnsi" w:eastAsiaTheme="minorEastAsia" w:hAnsiTheme="majorHAnsi" w:cs="Times New Roman"/>
+        </w:rPr>
+        <w:t>totnie</w:t>
+      </w:r>
+      <w:proofErr w:type="spellEnd"/>
+      <w:r>
+        <w:rPr>
+          <w:rFonts w:asciiTheme="majorHAnsi" w:eastAsiaTheme="minorEastAsia" w:hAnsiTheme="majorHAnsi" w:cs="Times New Roman"/>
+        </w:rPr>
+        <w:t xml:space="preserve">, obliczone </w:t>
       </w:r>
       <m:oMath>
         <m:r>
@@ -4506,7 +4720,21 @@
         <w:rPr>
           <w:rFonts w:asciiTheme="majorHAnsi" w:eastAsiaTheme="minorEastAsia" w:hAnsiTheme="majorHAnsi" w:cs="Times New Roman"/>
         </w:rPr>
-        <w:t>. „Nieznany” kondensator jest więc kondensatorem o takiej samej pojemności, jak pierwszy.</w:t>
+        <w:t xml:space="preserve">. „Nieznany” kondensator </w:t>
+      </w:r>
+      <w:proofErr w:type="gramStart"/>
+      <w:r>
+        <w:rPr>
+          <w:rFonts w:asciiTheme="majorHAnsi" w:eastAsiaTheme="minorEastAsia" w:hAnsiTheme="majorHAnsi" w:cs="Times New Roman"/>
+        </w:rPr>
+        <w:t>jest więc</w:t>
+      </w:r>
+      <w:proofErr w:type="gramEnd"/>
+      <w:r>
+        <w:rPr>
+          <w:rFonts w:asciiTheme="majorHAnsi" w:eastAsiaTheme="minorEastAsia" w:hAnsiTheme="majorHAnsi" w:cs="Times New Roman"/>
+        </w:rPr>
+        <w:t xml:space="preserve"> kondensatorem o takiej samej pojemności, jak pierwszy.</w:t>
       </w:r>
     </w:p>
     <w:p>
@@ -4998,7 +5226,21 @@
         <w:rPr>
           <w:rFonts w:asciiTheme="majorHAnsi" w:eastAsiaTheme="minorEastAsia" w:hAnsiTheme="majorHAnsi" w:cs="Times New Roman"/>
         </w:rPr>
-        <w:t xml:space="preserve"> w obwodzie szeregowym w funkcji rozstrojenia względnego </w:t>
+        <w:t xml:space="preserve"> w obwodzie szeregowym w funkcji rozstr</w:t>
+      </w:r>
+      <w:proofErr w:type="spellStart"/>
+      <w:r>
+        <w:rPr>
+          <w:rFonts w:asciiTheme="majorHAnsi" w:eastAsiaTheme="minorEastAsia" w:hAnsiTheme="majorHAnsi" w:cs="Times New Roman"/>
+        </w:rPr>
+        <w:t>ojenia</w:t>
+      </w:r>
+      <w:proofErr w:type="spellEnd"/>
+      <w:r>
+        <w:rPr>
+          <w:rFonts w:asciiTheme="majorHAnsi" w:eastAsiaTheme="minorEastAsia" w:hAnsiTheme="majorHAnsi" w:cs="Times New Roman"/>
+        </w:rPr>
+        <w:t xml:space="preserve"> względnego </w:t>
       </w:r>
       <m:oMath>
         <m:r>
@@ -5454,7 +5696,14 @@
         <w:rPr>
           <w:rFonts w:asciiTheme="majorHAnsi" w:eastAsiaTheme="minorEastAsia" w:hAnsiTheme="majorHAnsi" w:cs="Times New Roman"/>
         </w:rPr>
-        <w:t xml:space="preserve">Dane do wykresów </w:t>
+        <w:t xml:space="preserve">Dane do </w:t>
+      </w:r>
+      <w:proofErr w:type="gramStart"/>
+      <w:r>
+        <w:rPr>
+          <w:rFonts w:asciiTheme="majorHAnsi" w:eastAsiaTheme="minorEastAsia" w:hAnsiTheme="majorHAnsi" w:cs="Times New Roman"/>
+        </w:rPr>
+        <w:t xml:space="preserve">wykresów </w:t>
       </w:r>
       <w:r>
         <w:rPr>
@@ -5562,6 +5811,7 @@
         </w:rPr>
         <w:t xml:space="preserve"> </w:t>
       </w:r>
+      <w:proofErr w:type="gramEnd"/>
     </w:p>
     <w:p>
       <w:pPr>
@@ -5670,10 +5920,34 @@
         <w:t xml:space="preserve">wyjściowych każdego wykresu </w:t>
       </w:r>
       <w:r>
-        <w:t>przy użyciu biblioteki NumPy.</w:t>
-      </w:r>
-      <w:r>
-        <w:t>FFT Pythona, funkcja rfft.</w:t>
+        <w:t xml:space="preserve">przy użyciu biblioteki </w:t>
+      </w:r>
+      <w:proofErr w:type="spellStart"/>
+      <w:r>
+        <w:t>NumPy.</w:t>
+      </w:r>
+      <w:r>
+        <w:t>FFT</w:t>
+      </w:r>
+      <w:proofErr w:type="spellEnd"/>
+      <w:r>
+        <w:t xml:space="preserve"> </w:t>
+      </w:r>
+      <w:proofErr w:type="spellStart"/>
+      <w:r>
+        <w:t>Pythona</w:t>
+      </w:r>
+      <w:proofErr w:type="spellEnd"/>
+      <w:r>
+        <w:t xml:space="preserve">, funkcja </w:t>
+      </w:r>
+      <w:proofErr w:type="spellStart"/>
+      <w:r>
+        <w:t>rfft</w:t>
+      </w:r>
+      <w:proofErr w:type="spellEnd"/>
+      <w:r>
+        <w:t>.</w:t>
       </w:r>
     </w:p>
     <w:p/>
@@ -5830,7 +6104,23 @@
         <w:t xml:space="preserve"> wnioskach.</w:t>
       </w:r>
       <w:r>
-        <w:t xml:space="preserve"> Amplituda peak to peak sygnału wy</w:t>
+        <w:t xml:space="preserve"> Amplituda </w:t>
+      </w:r>
+      <w:proofErr w:type="spellStart"/>
+      <w:r>
+        <w:t>peak</w:t>
+      </w:r>
+      <w:proofErr w:type="spellEnd"/>
+      <w:r>
+        <w:t xml:space="preserve"> to </w:t>
+      </w:r>
+      <w:proofErr w:type="spellStart"/>
+      <w:r>
+        <w:t>peak</w:t>
+      </w:r>
+      <w:proofErr w:type="spellEnd"/>
+      <w:r>
+        <w:t xml:space="preserve"> sygnału wy</w:t>
       </w:r>
       <w:r>
         <w:t>jściowego odczytana z wykresu to</w:t>
@@ -6308,9 +6598,19 @@
       <w:r>
         <w:t xml:space="preserve">Amplituda </w:t>
       </w:r>
-      <w:r>
-        <w:t>peak to peak</w:t>
-      </w:r>
+      <w:proofErr w:type="spellStart"/>
+      <w:r>
+        <w:t>peak</w:t>
+      </w:r>
+      <w:proofErr w:type="spellEnd"/>
+      <w:r>
+        <w:t xml:space="preserve"> to </w:t>
+      </w:r>
+      <w:proofErr w:type="spellStart"/>
+      <w:r>
+        <w:t>peak</w:t>
+      </w:r>
+      <w:proofErr w:type="spellEnd"/>
       <w:r>
         <w:t xml:space="preserve"> sygnału wyjściowego odczytana z wykresu to </w:t>
       </w:r>
@@ -6324,7 +6624,15 @@
         <w:t xml:space="preserve"> Stosunek amplitudy drugiej harmonicznej do amplitudy pierwszej harmonicznej wynosi </w:t>
       </w:r>
       <w:r>
-        <w:t>0.073 – blisko przewidywanej teoretycznie wartości zero.</w:t>
+        <w:t xml:space="preserve">0.073 – </w:t>
+      </w:r>
+      <w:proofErr w:type="gramStart"/>
+      <w:r>
+        <w:t>blisko</w:t>
+      </w:r>
+      <w:proofErr w:type="gramEnd"/>
+      <w:r>
+        <w:t xml:space="preserve"> przewidywanej teoretycznie wartości zero.</w:t>
       </w:r>
     </w:p>
     <w:p>
@@ -6459,11 +6767,29 @@
       <w:r>
         <w:t xml:space="preserve">Amplituda </w:t>
       </w:r>
-      <w:r>
-        <w:t>peak to peak</w:t>
-      </w:r>
-      <w:r>
-        <w:t xml:space="preserve"> sygnału wyjściowego odczytana z wykresu to 0.157 V. Stosunek amplitudy drugiej harmonicznej do amplitudy pierwszej harmonicznej wynosi 0.403 – blisko przewidywanej teoretycznie wartości 0.333.</w:t>
+      <w:proofErr w:type="spellStart"/>
+      <w:r>
+        <w:t>peak</w:t>
+      </w:r>
+      <w:proofErr w:type="spellEnd"/>
+      <w:r>
+        <w:t xml:space="preserve"> to </w:t>
+      </w:r>
+      <w:proofErr w:type="spellStart"/>
+      <w:r>
+        <w:t>peak</w:t>
+      </w:r>
+      <w:proofErr w:type="spellEnd"/>
+      <w:r>
+        <w:t xml:space="preserve"> sygnału wyjściowego odczytana z wykresu to 0.157 V. Stosunek amplitudy drugiej harmonicznej do amplitudy pierwszej harmonicznej wynosi 0.403 – </w:t>
+      </w:r>
+      <w:proofErr w:type="gramStart"/>
+      <w:r>
+        <w:t>blisko</w:t>
+      </w:r>
+      <w:proofErr w:type="gramEnd"/>
+      <w:r>
+        <w:t xml:space="preserve"> przewidywanej teoretycznie wartości 0.333.</w:t>
       </w:r>
     </w:p>
     <w:p>
@@ -6592,9 +6918,19 @@
       <w:r>
         <w:t xml:space="preserve">W układzie równoległym również obserwujemy selektywne przepuszczenie składowej pierwszej harmonicznej sygnału wejściowego. Należy zwrócić uwagę, że dla każdego przebiegu napięciowego układu równoległego rezonans w układzie nie powoduje zmian w sygnale wejściowym. Amplituda </w:t>
       </w:r>
-      <w:r>
-        <w:t>peak to peak</w:t>
-      </w:r>
+      <w:proofErr w:type="spellStart"/>
+      <w:r>
+        <w:t>peak</w:t>
+      </w:r>
+      <w:proofErr w:type="spellEnd"/>
+      <w:r>
+        <w:t xml:space="preserve"> to </w:t>
+      </w:r>
+      <w:proofErr w:type="spellStart"/>
+      <w:r>
+        <w:t>peak</w:t>
+      </w:r>
+      <w:proofErr w:type="spellEnd"/>
       <w:r>
         <w:t xml:space="preserve"> sygnału wyjściowego odczytana z wykresu to 1.009 V.</w:t>
       </w:r>
@@ -6744,11 +7080,29 @@
       <w:r>
         <w:t xml:space="preserve">Amplituda </w:t>
       </w:r>
-      <w:r>
-        <w:t>peak to peak</w:t>
-      </w:r>
-      <w:r>
-        <w:t xml:space="preserve"> sygnału wyjściowego odczytana z wykresu to 0.064 V. Stosunek amplitudy drugiej harmonicznej do amplitudy pierwszej harmonicznej wynosi 0.063 – blisko przewidywanej teoretycznie wartości zero.</w:t>
+      <w:proofErr w:type="spellStart"/>
+      <w:r>
+        <w:t>peak</w:t>
+      </w:r>
+      <w:proofErr w:type="spellEnd"/>
+      <w:r>
+        <w:t xml:space="preserve"> to </w:t>
+      </w:r>
+      <w:proofErr w:type="spellStart"/>
+      <w:r>
+        <w:t>peak</w:t>
+      </w:r>
+      <w:proofErr w:type="spellEnd"/>
+      <w:r>
+        <w:t xml:space="preserve"> sygnału wyjściowego odczytana z wykresu to 0.064 V. Stosunek amplitudy drugiej harmonicznej do amplitudy pierwszej harmonicznej wynosi 0.063 – </w:t>
+      </w:r>
+      <w:proofErr w:type="gramStart"/>
+      <w:r>
+        <w:t>blisko</w:t>
+      </w:r>
+      <w:proofErr w:type="gramEnd"/>
+      <w:r>
+        <w:t xml:space="preserve"> przewidywanej teoretycznie wartości zero.</w:t>
       </w:r>
     </w:p>
     <w:p>
@@ -6874,11 +7228,29 @@
         <w:jc w:val="both"/>
       </w:pPr>
       <w:r>
-        <w:t xml:space="preserve">Obserwujemy selektywne przepuszczenie składowej trzeciej harmonicznej sygnału, jak również modulację sygnału wyjściowego poprzez pierwszą harmoniczną (dobrze pokazuje to dyskretna transformata sygnału – częstotliwość odpowiadająca pierwszej harmonicznej ma niewielki peak amplitudy). Amplituda </w:t>
-      </w:r>
-      <w:r>
-        <w:t>peak to peak</w:t>
-      </w:r>
+        <w:t xml:space="preserve">Obserwujemy selektywne przepuszczenie składowej trzeciej harmonicznej sygnału, jak również modulację sygnału wyjściowego poprzez pierwszą harmoniczną (dobrze pokazuje to dyskretna transformata sygnału – częstotliwość odpowiadająca pierwszej harmonicznej ma niewielki </w:t>
+      </w:r>
+      <w:proofErr w:type="spellStart"/>
+      <w:r>
+        <w:t>peak</w:t>
+      </w:r>
+      <w:proofErr w:type="spellEnd"/>
+      <w:r>
+        <w:t xml:space="preserve"> amplitudy). Amplituda </w:t>
+      </w:r>
+      <w:proofErr w:type="spellStart"/>
+      <w:r>
+        <w:t>peak</w:t>
+      </w:r>
+      <w:proofErr w:type="spellEnd"/>
+      <w:r>
+        <w:t xml:space="preserve"> to </w:t>
+      </w:r>
+      <w:proofErr w:type="spellStart"/>
+      <w:r>
+        <w:t>peak</w:t>
+      </w:r>
+      <w:proofErr w:type="spellEnd"/>
       <w:r>
         <w:t xml:space="preserve"> sygnału wyjściowego odczytana z wykresu to 0.</w:t>
       </w:r>
@@ -6892,7 +7264,15 @@
         <w:t>0.371</w:t>
       </w:r>
       <w:r>
-        <w:t xml:space="preserve"> – blisko przewidywanej teoretycznie wartości 0.333.</w:t>
+        <w:t xml:space="preserve"> – </w:t>
+      </w:r>
+      <w:proofErr w:type="gramStart"/>
+      <w:r>
+        <w:t>blisko</w:t>
+      </w:r>
+      <w:proofErr w:type="gramEnd"/>
+      <w:r>
+        <w:t xml:space="preserve"> przewidywanej teoretycznie wartości 0.333.</w:t>
       </w:r>
     </w:p>
     <w:p>
@@ -6955,7 +7335,15 @@
         <w:t xml:space="preserve"> </w:t>
       </w:r>
       <w:r>
-        <w:t xml:space="preserve">odczytywano z wykresów eksperymentalnych jako środek krzywej, co do której założono, że jest symetryczna. Rozsądnym założeniem zdaje się przyjęcie </w:t>
+        <w:t xml:space="preserve">odczytywano z wykresów </w:t>
+      </w:r>
+      <w:proofErr w:type="gramStart"/>
+      <w:r>
+        <w:t>eksperymentalnych jako</w:t>
+      </w:r>
+      <w:proofErr w:type="gramEnd"/>
+      <w:r>
+        <w:t xml:space="preserve"> środek krzywej, co do której założono, że jest symetryczna. Rozsądnym założeniem zdaje się przyjęcie </w:t>
       </w:r>
       <w:r>
         <w:t xml:space="preserve">szacowanej </w:t>
@@ -7242,13 +7630,43 @@
         <w:rPr>
           <w:rFonts w:eastAsiaTheme="minorEastAsia"/>
         </w:rPr>
-        <w:t xml:space="preserve"> oblicza się metodą różniczki zupełnej. Przy założeniu, że </w:t>
-      </w:r>
+        <w:t xml:space="preserve"> </w:t>
+      </w:r>
+      <w:proofErr w:type="gramStart"/>
       <w:r>
         <w:rPr>
           <w:rFonts w:eastAsiaTheme="minorEastAsia"/>
         </w:rPr>
-        <w:t xml:space="preserve">pojemność kondensatora jest znaną, dokładną wielkością (6.2 nF), </w:t>
+        <w:t>oblicza</w:t>
+      </w:r>
+      <w:proofErr w:type="gramEnd"/>
+      <w:r>
+        <w:rPr>
+          <w:rFonts w:eastAsiaTheme="minorEastAsia"/>
+        </w:rPr>
+        <w:t xml:space="preserve"> się metodą różniczki zupełnej. Przy założeniu, że </w:t>
+      </w:r>
+      <w:r>
+        <w:rPr>
+          <w:rFonts w:eastAsiaTheme="minorEastAsia"/>
+        </w:rPr>
+        <w:t xml:space="preserve">pojemność kondensatora jest znaną, dokładną wielkością (6.2 </w:t>
+      </w:r>
+      <w:proofErr w:type="spellStart"/>
+      <w:proofErr w:type="gramStart"/>
+      <w:r>
+        <w:rPr>
+          <w:rFonts w:eastAsiaTheme="minorEastAsia"/>
+        </w:rPr>
+        <w:t>nF</w:t>
+      </w:r>
+      <w:proofErr w:type="spellEnd"/>
+      <w:proofErr w:type="gramEnd"/>
+      <w:r>
+        <w:rPr>
+          <w:rFonts w:eastAsiaTheme="minorEastAsia"/>
+        </w:rPr>
+        <w:t xml:space="preserve">), </w:t>
       </w:r>
       <m:oMath>
         <m:r>
@@ -7392,7 +7810,21 @@
         <w:rPr>
           <w:rFonts w:eastAsiaTheme="minorEastAsia"/>
         </w:rPr>
-        <w:t xml:space="preserve"> w Pythonie, w sposób opisany uprzednio. Niepewności pomiarowe otrzymuje się bezpośrednio z algorytmu fitującego:</w:t>
+        <w:t xml:space="preserve"> </w:t>
+      </w:r>
+      <w:proofErr w:type="gramStart"/>
+      <w:r>
+        <w:rPr>
+          <w:rFonts w:eastAsiaTheme="minorEastAsia"/>
+        </w:rPr>
+        <w:t>w</w:t>
+      </w:r>
+      <w:proofErr w:type="gramEnd"/>
+      <w:r>
+        <w:rPr>
+          <w:rFonts w:eastAsiaTheme="minorEastAsia"/>
+        </w:rPr>
+        <w:t xml:space="preserve"> Pythonie, w sposób opisany uprzednio. Niepewności pomiarowe otrzymuje się bezpośrednio z algorytmu fitującego:</w:t>
       </w:r>
     </w:p>
     <w:p>
@@ -7400,15 +7832,14 @@
         <w:pStyle w:val="Quote"/>
         <w:spacing w:before="0" w:after="0"/>
         <w:jc w:val="left"/>
-        <w:rPr>
-          <w:lang w:val="en-US"/>
-        </w:rPr>
-      </w:pPr>
-      <w:r>
-        <w:rPr>
-          <w:lang w:val="en-US"/>
-        </w:rPr>
-        <w:t>def Lorentz(f, Q, A):</w:t>
+      </w:pPr>
+      <w:proofErr w:type="gramStart"/>
+      <w:r>
+        <w:t>def</w:t>
+      </w:r>
+      <w:proofErr w:type="gramEnd"/>
+      <w:r>
+        <w:t xml:space="preserve"> Lorentz(f, Q, A):</w:t>
       </w:r>
     </w:p>
     <w:p>
@@ -7421,16 +7852,35 @@
         </w:rPr>
       </w:pPr>
       <w:r>
+        <w:t xml:space="preserve">    </w:t>
+      </w:r>
+      <w:proofErr w:type="gramStart"/>
+      <w:r>
         <w:rPr>
           <w:lang w:val="en-US"/>
         </w:rPr>
-        <w:t xml:space="preserve">    </w:t>
-      </w:r>
+        <w:t>return</w:t>
+      </w:r>
+      <w:proofErr w:type="gramEnd"/>
       <w:r>
         <w:rPr>
           <w:lang w:val="en-US"/>
         </w:rPr>
-        <w:t>return A/np.sqrt(1.+Q*Q*(f/f0 - f0/f)**2)</w:t>
+        <w:t xml:space="preserve"> A/</w:t>
+      </w:r>
+      <w:proofErr w:type="spellStart"/>
+      <w:r>
+        <w:rPr>
+          <w:lang w:val="en-US"/>
+        </w:rPr>
+        <w:t>np.sqrt</w:t>
+      </w:r>
+      <w:proofErr w:type="spellEnd"/>
+      <w:r>
+        <w:rPr>
+          <w:lang w:val="en-US"/>
+        </w:rPr>
+        <w:t>(1.+Q*Q*(f/f0 - f0/f)**2)</w:t>
       </w:r>
     </w:p>
     <w:p>
@@ -7442,11 +7892,77 @@
           <w:lang w:val="en-US"/>
         </w:rPr>
       </w:pPr>
+      <w:proofErr w:type="spellStart"/>
+      <w:proofErr w:type="gramStart"/>
       <w:r>
         <w:rPr>
           <w:lang w:val="en-US"/>
         </w:rPr>
-        <w:t>popt, pcov = scipy.optimize.curve_fit(Lorentz, Xex, Yex)</w:t>
+        <w:t>popt</w:t>
+      </w:r>
+      <w:proofErr w:type="spellEnd"/>
+      <w:proofErr w:type="gramEnd"/>
+      <w:r>
+        <w:rPr>
+          <w:lang w:val="en-US"/>
+        </w:rPr>
+        <w:t xml:space="preserve">, </w:t>
+      </w:r>
+      <w:proofErr w:type="spellStart"/>
+      <w:r>
+        <w:rPr>
+          <w:lang w:val="en-US"/>
+        </w:rPr>
+        <w:t>pcov</w:t>
+      </w:r>
+      <w:proofErr w:type="spellEnd"/>
+      <w:r>
+        <w:rPr>
+          <w:lang w:val="en-US"/>
+        </w:rPr>
+        <w:t xml:space="preserve"> = </w:t>
+      </w:r>
+      <w:proofErr w:type="spellStart"/>
+      <w:r>
+        <w:rPr>
+          <w:lang w:val="en-US"/>
+        </w:rPr>
+        <w:t>scipy.optimize.curve_fit</w:t>
+      </w:r>
+      <w:proofErr w:type="spellEnd"/>
+      <w:r>
+        <w:rPr>
+          <w:lang w:val="en-US"/>
+        </w:rPr>
+        <w:t xml:space="preserve">(Lorentz, </w:t>
+      </w:r>
+      <w:proofErr w:type="spellStart"/>
+      <w:r>
+        <w:rPr>
+          <w:lang w:val="en-US"/>
+        </w:rPr>
+        <w:t>Xex</w:t>
+      </w:r>
+      <w:proofErr w:type="spellEnd"/>
+      <w:r>
+        <w:rPr>
+          <w:lang w:val="en-US"/>
+        </w:rPr>
+        <w:t xml:space="preserve">, </w:t>
+      </w:r>
+      <w:proofErr w:type="spellStart"/>
+      <w:r>
+        <w:rPr>
+          <w:lang w:val="en-US"/>
+        </w:rPr>
+        <w:t>Yex</w:t>
+      </w:r>
+      <w:proofErr w:type="spellEnd"/>
+      <w:r>
+        <w:rPr>
+          <w:lang w:val="en-US"/>
+        </w:rPr>
+        <w:t>)</w:t>
       </w:r>
     </w:p>
     <w:p>
@@ -7458,11 +7974,63 @@
           <w:lang w:val="en-US"/>
         </w:rPr>
       </w:pPr>
+      <w:proofErr w:type="spellStart"/>
+      <w:proofErr w:type="gramStart"/>
       <w:r>
         <w:rPr>
           <w:lang w:val="en-US"/>
         </w:rPr>
-        <w:t>perr = np.sqrt(np.diag(pcov))</w:t>
+        <w:t>perr</w:t>
+      </w:r>
+      <w:proofErr w:type="spellEnd"/>
+      <w:proofErr w:type="gramEnd"/>
+      <w:r>
+        <w:rPr>
+          <w:lang w:val="en-US"/>
+        </w:rPr>
+        <w:t xml:space="preserve"> = </w:t>
+      </w:r>
+      <w:proofErr w:type="spellStart"/>
+      <w:r>
+        <w:rPr>
+          <w:lang w:val="en-US"/>
+        </w:rPr>
+        <w:t>np.sqrt</w:t>
+      </w:r>
+      <w:proofErr w:type="spellEnd"/>
+      <w:r>
+        <w:rPr>
+          <w:lang w:val="en-US"/>
+        </w:rPr>
+        <w:t>(</w:t>
+      </w:r>
+      <w:proofErr w:type="spellStart"/>
+      <w:r>
+        <w:rPr>
+          <w:lang w:val="en-US"/>
+        </w:rPr>
+        <w:t>np.diag</w:t>
+      </w:r>
+      <w:proofErr w:type="spellEnd"/>
+      <w:r>
+        <w:rPr>
+          <w:lang w:val="en-US"/>
+        </w:rPr>
+        <w:t>(</w:t>
+      </w:r>
+      <w:proofErr w:type="spellStart"/>
+      <w:r>
+        <w:rPr>
+          <w:lang w:val="en-US"/>
+        </w:rPr>
+        <w:t>pcov</w:t>
+      </w:r>
+      <w:proofErr w:type="spellEnd"/>
+      <w:r>
+        <w:rPr>
+          <w:lang w:val="en-US"/>
+        </w:rPr>
+        <w:t>))</w:t>
       </w:r>
     </w:p>
     <w:p>
@@ -8481,7 +9049,14 @@
         <w:rPr>
           <w:rFonts w:eastAsiaTheme="minorEastAsia"/>
         </w:rPr>
-        <w:t xml:space="preserve">. Przez symetrię z wzorem na </w:t>
+        <w:t xml:space="preserve">. Przez symetrię z wzorem </w:t>
+      </w:r>
+      <w:proofErr w:type="gramStart"/>
+      <w:r>
+        <w:rPr>
+          <w:rFonts w:eastAsiaTheme="minorEastAsia"/>
+        </w:rPr>
+        <w:t xml:space="preserve">na </w:t>
       </w:r>
       <m:oMath>
         <m:r>
@@ -8676,6 +9251,7 @@
                   </w:rPr>
                   <m:t>2</m:t>
                 </m:r>
+                <w:proofErr w:type="gramEnd"/>
               </m:sup>
             </m:sSup>
             <m:r>
@@ -9250,16 +9826,26 @@
     </w:p>
     <w:p>
       <w:r>
-        <w:t>W obwodzie RLC bardzo wyraźnie widać zjawisko rezonansu. Wszystkie wykresy zależności napięcia lub natężenia od czasu mają pewien ostry peak blisko częstotliwości rezonansowej, w którym zmienna zależna osiąga ogromne wartości.</w:t>
+        <w:t xml:space="preserve">W obwodzie RLC bardzo wyraźnie widać zjawisko rezonansu. Wszystkie wykresy zależności napięcia lub natężenia od czasu mają pewien ostry </w:t>
+      </w:r>
+      <w:proofErr w:type="spellStart"/>
+      <w:r>
+        <w:t>peak</w:t>
+      </w:r>
+      <w:proofErr w:type="spellEnd"/>
+      <w:r>
+        <w:t xml:space="preserve"> blisko częstotliwości rezonansowej, w którym zmienna zależna osiąga ogromne wartości.</w:t>
       </w:r>
     </w:p>
     <w:p>
+      <w:proofErr w:type="spellStart"/>
       <w:r>
         <w:t>P</w:t>
       </w:r>
       <w:r>
         <w:t>eak</w:t>
       </w:r>
+      <w:proofErr w:type="spellEnd"/>
       <w:r>
         <w:t xml:space="preserve"> ten jest każdorazowo</w:t>
       </w:r>
@@ -9305,7 +9891,15 @@
     </w:p>
     <w:p>
       <w:r>
-        <w:t xml:space="preserve">Właściwości selektywne obwodu szeregowego RLC świetnie charakteryzuje wyznaczona względnie wysoka dobroć układu, która w definicji energetycznej jest określana jako stosunek energii </w:t>
+        <w:t xml:space="preserve">Właściwości selektywne obwodu szeregowego RLC świetnie charakteryzuje wyznaczona względnie wysoka dobroć układu, która w definicji energetycznej jest </w:t>
+      </w:r>
+      <w:proofErr w:type="gramStart"/>
+      <w:r>
+        <w:t>określana jako</w:t>
+      </w:r>
+      <w:proofErr w:type="gramEnd"/>
+      <w:r>
+        <w:t xml:space="preserve"> stosunek energii </w:t>
       </w:r>
       <w:r>
         <w:lastRenderedPageBreak/>
@@ -9314,7 +9908,15 @@
     </w:p>
     <w:p>
       <w:r>
-        <w:t>Dla obwodów szeregowych przy R=33 i R=130oh krzywe wykreślone na podstawie wyników eksperymentu i symulacji są bardzo zbliżone do siebie, co świadczy o dobrej jakości elementów w układzie</w:t>
+        <w:t xml:space="preserve">Dla obwodów szeregowych przy R=33 i R=130oh krzywe wykreślone na podstawie wyników eksperymentu i symulacji są bardzo zbliżone do siebie, co świadczy o </w:t>
+      </w:r>
+      <w:proofErr w:type="gramStart"/>
+      <w:r>
+        <w:t>dobrej jakości</w:t>
+      </w:r>
+      <w:proofErr w:type="gramEnd"/>
+      <w:r>
+        <w:t xml:space="preserve"> elementów w układzie</w:t>
       </w:r>
       <w:r>
         <w:t xml:space="preserve"> </w:t>
@@ -9453,17 +10055,64 @@
         <w:t>Fakt do weryfikacji.</w:t>
       </w:r>
       <w:r>
-        <w:t xml:space="preserve"> Wykresy dla połowy częstotliwości granicznej pokazują wyraźnie, że druga – parzysta -  harmoniczna w obu układach jest prawie perfekcyjnie wytłumiona, zaś harmoniczne pierwsza i trzecia zostają przepuszczone.</w:t>
+        <w:t xml:space="preserve"> </w:t>
+      </w:r>
+      <w:r>
+        <w:t xml:space="preserve"> Szczególnie godnym podziwu przykładem selektywności układu jest wykres dla częstotliwości rezonansowej w układzie równoległym.</w:t>
       </w:r>
     </w:p>
     <w:p>
       <w:r>
-        <w:t xml:space="preserve">Należy zwrócić uwagę na zjawisko wpływania rezonansu na </w:t>
+        <w:t xml:space="preserve">Wykresy dla połowy </w:t>
       </w:r>
       <w:bookmarkStart w:id="0" w:name="_GoBack"/>
       <w:bookmarkEnd w:id="0"/>
       <w:r>
+        <w:t xml:space="preserve">częstotliwości granicznej pokazują wyraźnie, że druga – </w:t>
+      </w:r>
+      <w:proofErr w:type="gramStart"/>
+      <w:r>
+        <w:t>parzysta -  harmoniczna</w:t>
+      </w:r>
+      <w:proofErr w:type="gramEnd"/>
+      <w:r>
+        <w:t xml:space="preserve"> w obu układach jest prawie perfekcyjnie wytłumiona, zaś harmoniczne pierwsza i trzecia zostają przepuszczone.</w:t>
+      </w:r>
+      <w:r>
+        <w:t xml:space="preserve"> To samo widać również na wykresach dyskretnej transformaty Fouriera syg</w:t>
+      </w:r>
+      <w:r>
+        <w:t xml:space="preserve">nałów wejściowych i wejściowych – zachodzi bardzo duża zbieżność </w:t>
+      </w:r>
+      <w:proofErr w:type="spellStart"/>
+      <w:r>
+        <w:t>peaków</w:t>
+      </w:r>
+      <w:proofErr w:type="spellEnd"/>
+      <w:r>
+        <w:t xml:space="preserve"> danej harmonicznej i</w:t>
+      </w:r>
+      <w:r>
+        <w:t xml:space="preserve"> odpowiadającego mu</w:t>
+      </w:r>
+      <w:r>
         <w:t xml:space="preserve"> </w:t>
+      </w:r>
+      <w:proofErr w:type="spellStart"/>
+      <w:r>
+        <w:t>peaku</w:t>
+      </w:r>
+      <w:proofErr w:type="spellEnd"/>
+      <w:r>
+        <w:t xml:space="preserve"> transformaty</w:t>
+      </w:r>
+      <w:r>
+        <w:t xml:space="preserve"> sygnału wejściowego.</w:t>
+      </w:r>
+    </w:p>
+    <w:p>
+      <w:r>
+        <w:t>Należy zwrócić uwagę na różnicę w działaniu układu szeregowego i równoległego. W układzie szeregowym efektem rezonansu jest duże obciążenie generatora, które deformuje prostokątny sygnał wejściowy. Sygnał wyjściowy jest dosłownie „wycięty” z wejściowego – sumując je, otrzymalibyśmy z powrotem sygnał prostokątny. W układzie równoległym zjawisko to nie zachodzi – rezonans w tym układzie, o mniejszej dobroci, nie obciąża generatora do tego stopnia.</w:t>
       </w:r>
     </w:p>
     <w:sectPr>
@@ -9538,7 +10187,7 @@
           <w:rPr>
             <w:noProof/>
           </w:rPr>
-          <w:t>7</w:t>
+          <w:t>14</w:t>
         </w:r>
         <w:r>
           <w:rPr>
@@ -11090,7 +11739,7 @@
 </file>
 
 <file path=customXml/itemProps1.xml><?xml version="1.0" encoding="utf-8"?>
-<ds:datastoreItem xmlns:ds="http://schemas.openxmlformats.org/officeDocument/2006/customXml" ds:itemID="{F7C8CC1D-F302-4619-9194-D0055A445651}">
+<ds:datastoreItem xmlns:ds="http://schemas.openxmlformats.org/officeDocument/2006/customXml" ds:itemID="{63B20781-11CB-4326-89C4-3F4AAFD43B24}">
   <ds:schemaRefs>
     <ds:schemaRef ds:uri="http://schemas.openxmlformats.org/officeDocument/2006/bibliography"/>
   </ds:schemaRefs>

</xml_diff>